<commit_message>
Goodness of Fit added
</commit_message>
<xml_diff>
--- a/AnalysisandModel.docx
+++ b/AnalysisandModel.docx
@@ -2,11 +2,1398 @@
 <file path=word/document.xml><?xml version="1.0" encoding="utf-8"?>
 <w:document xmlns:wpc="http://schemas.microsoft.com/office/word/2010/wordprocessingCanvas" xmlns:cx="http://schemas.microsoft.com/office/drawing/2014/chartex" xmlns:cx1="http://schemas.microsoft.com/office/drawing/2015/9/8/chartex" xmlns:cx2="http://schemas.microsoft.com/office/drawing/2015/10/21/chartex" xmlns:cx3="http://schemas.microsoft.com/office/drawing/2016/5/9/chartex" xmlns:cx4="http://schemas.microsoft.com/office/drawing/2016/5/10/chartex" xmlns:cx5="http://schemas.microsoft.com/office/drawing/2016/5/11/chartex" xmlns:cx6="http://schemas.microsoft.com/office/drawing/2016/5/12/chartex" xmlns:cx7="http://schemas.microsoft.com/office/drawing/2016/5/13/chartex" xmlns:cx8="http://schemas.microsoft.com/office/drawing/2016/5/14/chartex" xmlns:mc="http://schemas.openxmlformats.org/markup-compatibility/2006" xmlns:aink="http://schemas.microsoft.com/office/drawing/2016/ink" xmlns:am3d="http://schemas.microsoft.com/office/drawing/2017/model3d" xmlns:o="urn:schemas-microsoft-com:office:office" xmlns:r="http://schemas.openxmlformats.org/officeDocument/2006/relationships" xmlns:m="http://schemas.openxmlformats.org/officeDocument/2006/math" xmlns:v="urn:schemas-microsoft-com:vml" xmlns:wp14="http://schemas.microsoft.com/office/word/2010/wordprocessingDrawing" xmlns:wp="http://schemas.openxmlformats.org/drawingml/2006/wordprocessingDrawing" xmlns:w10="urn:schemas-microsoft-com:office:word" xmlns:w="http://schemas.openxmlformats.org/wordprocessingml/2006/main" xmlns:w14="http://schemas.microsoft.com/office/word/2010/wordml" xmlns:w15="http://schemas.microsoft.com/office/word/2012/wordml" xmlns:w16cid="http://schemas.microsoft.com/office/word/2016/wordml/cid" xmlns:w16se="http://schemas.microsoft.com/office/word/2015/wordml/symex" xmlns:wpg="http://schemas.microsoft.com/office/word/2010/wordprocessingGroup" xmlns:wpi="http://schemas.microsoft.com/office/word/2010/wordprocessingInk" xmlns:wne="http://schemas.microsoft.com/office/word/2006/wordml" xmlns:wps="http://schemas.microsoft.com/office/word/2010/wordprocessingShape" mc:Ignorable="w14 w15 w16se w16cid wp14">
   <w:body>
+    <w:p>
+      <w:pPr>
+        <w:pStyle w:val="Title"/>
+      </w:pPr>
+      <w:r>
+        <w:t>Model Selection</w:t>
+      </w:r>
+    </w:p>
+    <w:p>
+      <w:r>
+        <w:t xml:space="preserve">Using trial and </w:t>
+      </w:r>
+      <w:proofErr w:type="spellStart"/>
+      <w:r>
+        <w:t>eror</w:t>
+      </w:r>
+      <w:proofErr w:type="spellEnd"/>
+      <w:r>
+        <w:t xml:space="preserve"> (Forward, Backward, </w:t>
+      </w:r>
+      <w:proofErr w:type="gramStart"/>
+      <w:r>
+        <w:t>Stepwise,  Variable</w:t>
+      </w:r>
+      <w:proofErr w:type="gramEnd"/>
+      <w:r>
+        <w:t xml:space="preserve"> selection the best selection criteria were identified using stepwise:</w:t>
+      </w:r>
+    </w:p>
+    <w:p>
+      <w:pPr>
+        <w:autoSpaceDE w:val="0"/>
+        <w:autoSpaceDN w:val="0"/>
+        <w:adjustRightInd w:val="0"/>
+        <w:spacing w:after="0" w:line="240" w:lineRule="auto"/>
+        <w:ind w:left="720"/>
+        <w:rPr>
+          <w:rFonts w:ascii="Courier New" w:hAnsi="Courier New" w:cs="Courier New"/>
+          <w:color w:val="000000"/>
+          <w:sz w:val="20"/>
+          <w:szCs w:val="20"/>
+          <w:shd w:val="clear" w:color="auto" w:fill="FFFFFF"/>
+        </w:rPr>
+      </w:pPr>
+      <w:r>
+        <w:rPr>
+          <w:rFonts w:ascii="Courier New" w:hAnsi="Courier New" w:cs="Courier New"/>
+          <w:b/>
+          <w:bCs/>
+          <w:color w:val="000080"/>
+          <w:sz w:val="20"/>
+          <w:szCs w:val="20"/>
+          <w:shd w:val="clear" w:color="auto" w:fill="FFFFFF"/>
+        </w:rPr>
+        <w:t>PROC</w:t>
+      </w:r>
+      <w:r>
+        <w:rPr>
+          <w:rFonts w:ascii="Courier New" w:hAnsi="Courier New" w:cs="Courier New"/>
+          <w:color w:val="000000"/>
+          <w:sz w:val="20"/>
+          <w:szCs w:val="20"/>
+          <w:shd w:val="clear" w:color="auto" w:fill="FFFFFF"/>
+        </w:rPr>
+        <w:t xml:space="preserve"> </w:t>
+      </w:r>
+      <w:r>
+        <w:rPr>
+          <w:rFonts w:ascii="Courier New" w:hAnsi="Courier New" w:cs="Courier New"/>
+          <w:b/>
+          <w:bCs/>
+          <w:color w:val="000080"/>
+          <w:sz w:val="20"/>
+          <w:szCs w:val="20"/>
+          <w:shd w:val="clear" w:color="auto" w:fill="FFFFFF"/>
+        </w:rPr>
+        <w:t>logistic</w:t>
+      </w:r>
+      <w:r>
+        <w:rPr>
+          <w:rFonts w:ascii="Courier New" w:hAnsi="Courier New" w:cs="Courier New"/>
+          <w:color w:val="000000"/>
+          <w:sz w:val="20"/>
+          <w:szCs w:val="20"/>
+          <w:shd w:val="clear" w:color="auto" w:fill="FFFFFF"/>
+        </w:rPr>
+        <w:t xml:space="preserve"> </w:t>
+      </w:r>
+      <w:r>
+        <w:rPr>
+          <w:rFonts w:ascii="Courier New" w:hAnsi="Courier New" w:cs="Courier New"/>
+          <w:color w:val="0000FF"/>
+          <w:sz w:val="20"/>
+          <w:szCs w:val="20"/>
+          <w:shd w:val="clear" w:color="auto" w:fill="FFFFFF"/>
+        </w:rPr>
+        <w:t>data</w:t>
+      </w:r>
+      <w:r>
+        <w:rPr>
+          <w:rFonts w:ascii="Courier New" w:hAnsi="Courier New" w:cs="Courier New"/>
+          <w:color w:val="000000"/>
+          <w:sz w:val="20"/>
+          <w:szCs w:val="20"/>
+          <w:shd w:val="clear" w:color="auto" w:fill="FFFFFF"/>
+        </w:rPr>
+        <w:t>= boxing;</w:t>
+      </w:r>
+    </w:p>
+    <w:p>
+      <w:pPr>
+        <w:autoSpaceDE w:val="0"/>
+        <w:autoSpaceDN w:val="0"/>
+        <w:adjustRightInd w:val="0"/>
+        <w:spacing w:after="0" w:line="240" w:lineRule="auto"/>
+        <w:ind w:left="720"/>
+        <w:rPr>
+          <w:rFonts w:ascii="Courier New" w:hAnsi="Courier New" w:cs="Courier New"/>
+          <w:color w:val="000000"/>
+          <w:sz w:val="20"/>
+          <w:szCs w:val="20"/>
+          <w:shd w:val="clear" w:color="auto" w:fill="FFFFFF"/>
+        </w:rPr>
+      </w:pPr>
+      <w:r>
+        <w:rPr>
+          <w:rFonts w:ascii="Courier New" w:hAnsi="Courier New" w:cs="Courier New"/>
+          <w:color w:val="0000FF"/>
+          <w:sz w:val="20"/>
+          <w:szCs w:val="20"/>
+          <w:shd w:val="clear" w:color="auto" w:fill="FFFFFF"/>
+        </w:rPr>
+        <w:t>class</w:t>
+      </w:r>
+      <w:r>
+        <w:rPr>
+          <w:rFonts w:ascii="Courier New" w:hAnsi="Courier New" w:cs="Courier New"/>
+          <w:color w:val="000000"/>
+          <w:sz w:val="20"/>
+          <w:szCs w:val="20"/>
+          <w:shd w:val="clear" w:color="auto" w:fill="FFFFFF"/>
+        </w:rPr>
+        <w:t xml:space="preserve"> Stance Over35AgeA</w:t>
+      </w:r>
+      <w:r>
+        <w:rPr>
+          <w:rFonts w:ascii="Courier New" w:hAnsi="Courier New" w:cs="Courier New"/>
+          <w:color w:val="000000"/>
+          <w:sz w:val="20"/>
+          <w:szCs w:val="20"/>
+          <w:shd w:val="clear" w:color="auto" w:fill="FFFFFF"/>
+        </w:rPr>
+        <w:tab/>
+        <w:t>Over35AgeB Over15lbA Over15lbB;</w:t>
+      </w:r>
+    </w:p>
+    <w:p>
+      <w:pPr>
+        <w:autoSpaceDE w:val="0"/>
+        <w:autoSpaceDN w:val="0"/>
+        <w:adjustRightInd w:val="0"/>
+        <w:spacing w:after="0" w:line="240" w:lineRule="auto"/>
+        <w:ind w:left="720"/>
+        <w:rPr>
+          <w:rFonts w:ascii="Courier New" w:hAnsi="Courier New" w:cs="Courier New"/>
+          <w:color w:val="000000"/>
+          <w:sz w:val="20"/>
+          <w:szCs w:val="20"/>
+          <w:shd w:val="clear" w:color="auto" w:fill="FFFFFF"/>
+        </w:rPr>
+      </w:pPr>
+      <w:r>
+        <w:rPr>
+          <w:rFonts w:ascii="Courier New" w:hAnsi="Courier New" w:cs="Courier New"/>
+          <w:color w:val="0000FF"/>
+          <w:sz w:val="20"/>
+          <w:szCs w:val="20"/>
+          <w:shd w:val="clear" w:color="auto" w:fill="FFFFFF"/>
+        </w:rPr>
+        <w:t>model</w:t>
+      </w:r>
+      <w:r>
+        <w:rPr>
+          <w:rFonts w:ascii="Courier New" w:hAnsi="Courier New" w:cs="Courier New"/>
+          <w:color w:val="000000"/>
+          <w:sz w:val="20"/>
+          <w:szCs w:val="20"/>
+          <w:shd w:val="clear" w:color="auto" w:fill="FFFFFF"/>
+        </w:rPr>
+        <w:t xml:space="preserve"> </w:t>
+      </w:r>
+      <w:proofErr w:type="spellStart"/>
+      <w:r>
+        <w:rPr>
+          <w:rFonts w:ascii="Courier New" w:hAnsi="Courier New" w:cs="Courier New"/>
+          <w:color w:val="000000"/>
+          <w:sz w:val="20"/>
+          <w:szCs w:val="20"/>
+          <w:shd w:val="clear" w:color="auto" w:fill="FFFFFF"/>
+        </w:rPr>
+        <w:t>binaryresult</w:t>
+      </w:r>
+      <w:proofErr w:type="spellEnd"/>
+      <w:r>
+        <w:rPr>
+          <w:rFonts w:ascii="Courier New" w:hAnsi="Courier New" w:cs="Courier New"/>
+          <w:color w:val="000000"/>
+          <w:sz w:val="20"/>
+          <w:szCs w:val="20"/>
+          <w:shd w:val="clear" w:color="auto" w:fill="FFFFFF"/>
+        </w:rPr>
+        <w:t xml:space="preserve"> = </w:t>
+      </w:r>
+      <w:proofErr w:type="spellStart"/>
+      <w:r>
+        <w:rPr>
+          <w:rFonts w:ascii="Courier New" w:hAnsi="Courier New" w:cs="Courier New"/>
+          <w:color w:val="000000"/>
+          <w:sz w:val="20"/>
+          <w:szCs w:val="20"/>
+          <w:shd w:val="clear" w:color="auto" w:fill="FFFFFF"/>
+        </w:rPr>
+        <w:t>age_A</w:t>
+      </w:r>
+      <w:proofErr w:type="spellEnd"/>
+      <w:r>
+        <w:rPr>
+          <w:rFonts w:ascii="Courier New" w:hAnsi="Courier New" w:cs="Courier New"/>
+          <w:color w:val="000000"/>
+          <w:sz w:val="20"/>
+          <w:szCs w:val="20"/>
+          <w:shd w:val="clear" w:color="auto" w:fill="FFFFFF"/>
+        </w:rPr>
+        <w:t xml:space="preserve"> </w:t>
+      </w:r>
+      <w:proofErr w:type="spellStart"/>
+      <w:r>
+        <w:rPr>
+          <w:rFonts w:ascii="Courier New" w:hAnsi="Courier New" w:cs="Courier New"/>
+          <w:color w:val="000000"/>
+          <w:sz w:val="20"/>
+          <w:szCs w:val="20"/>
+          <w:shd w:val="clear" w:color="auto" w:fill="FFFFFF"/>
+        </w:rPr>
+        <w:t>age_B</w:t>
+      </w:r>
+      <w:proofErr w:type="spellEnd"/>
+      <w:r>
+        <w:rPr>
+          <w:rFonts w:ascii="Courier New" w:hAnsi="Courier New" w:cs="Courier New"/>
+          <w:color w:val="000000"/>
+          <w:sz w:val="20"/>
+          <w:szCs w:val="20"/>
+          <w:shd w:val="clear" w:color="auto" w:fill="FFFFFF"/>
+        </w:rPr>
+        <w:t xml:space="preserve"> </w:t>
+      </w:r>
+      <w:proofErr w:type="spellStart"/>
+      <w:r>
+        <w:rPr>
+          <w:rFonts w:ascii="Courier New" w:hAnsi="Courier New" w:cs="Courier New"/>
+          <w:color w:val="000000"/>
+          <w:sz w:val="20"/>
+          <w:szCs w:val="20"/>
+          <w:shd w:val="clear" w:color="auto" w:fill="FFFFFF"/>
+        </w:rPr>
+        <w:t>height_A</w:t>
+      </w:r>
+      <w:proofErr w:type="spellEnd"/>
+      <w:r>
+        <w:rPr>
+          <w:rFonts w:ascii="Courier New" w:hAnsi="Courier New" w:cs="Courier New"/>
+          <w:color w:val="000000"/>
+          <w:sz w:val="20"/>
+          <w:szCs w:val="20"/>
+          <w:shd w:val="clear" w:color="auto" w:fill="FFFFFF"/>
+        </w:rPr>
+        <w:t xml:space="preserve"> </w:t>
+      </w:r>
+      <w:proofErr w:type="spellStart"/>
+      <w:r>
+        <w:rPr>
+          <w:rFonts w:ascii="Courier New" w:hAnsi="Courier New" w:cs="Courier New"/>
+          <w:color w:val="000000"/>
+          <w:sz w:val="20"/>
+          <w:szCs w:val="20"/>
+          <w:shd w:val="clear" w:color="auto" w:fill="FFFFFF"/>
+        </w:rPr>
+        <w:t>height_B</w:t>
+      </w:r>
+      <w:proofErr w:type="spellEnd"/>
+      <w:r>
+        <w:rPr>
+          <w:rFonts w:ascii="Courier New" w:hAnsi="Courier New" w:cs="Courier New"/>
+          <w:color w:val="000000"/>
+          <w:sz w:val="20"/>
+          <w:szCs w:val="20"/>
+          <w:shd w:val="clear" w:color="auto" w:fill="FFFFFF"/>
+        </w:rPr>
+        <w:t xml:space="preserve"> </w:t>
+      </w:r>
+      <w:proofErr w:type="spellStart"/>
+      <w:r>
+        <w:rPr>
+          <w:rFonts w:ascii="Courier New" w:hAnsi="Courier New" w:cs="Courier New"/>
+          <w:color w:val="000000"/>
+          <w:sz w:val="20"/>
+          <w:szCs w:val="20"/>
+          <w:shd w:val="clear" w:color="auto" w:fill="FFFFFF"/>
+        </w:rPr>
+        <w:t>reach_A</w:t>
+      </w:r>
+      <w:proofErr w:type="spellEnd"/>
+      <w:r>
+        <w:rPr>
+          <w:rFonts w:ascii="Courier New" w:hAnsi="Courier New" w:cs="Courier New"/>
+          <w:color w:val="000000"/>
+          <w:sz w:val="20"/>
+          <w:szCs w:val="20"/>
+          <w:shd w:val="clear" w:color="auto" w:fill="FFFFFF"/>
+        </w:rPr>
+        <w:t xml:space="preserve"> </w:t>
+      </w:r>
+      <w:proofErr w:type="spellStart"/>
+      <w:r>
+        <w:rPr>
+          <w:rFonts w:ascii="Courier New" w:hAnsi="Courier New" w:cs="Courier New"/>
+          <w:color w:val="000000"/>
+          <w:sz w:val="20"/>
+          <w:szCs w:val="20"/>
+          <w:shd w:val="clear" w:color="auto" w:fill="FFFFFF"/>
+        </w:rPr>
+        <w:t>reach_B</w:t>
+      </w:r>
+      <w:proofErr w:type="spellEnd"/>
+      <w:r>
+        <w:rPr>
+          <w:rFonts w:ascii="Courier New" w:hAnsi="Courier New" w:cs="Courier New"/>
+          <w:color w:val="000000"/>
+          <w:sz w:val="20"/>
+          <w:szCs w:val="20"/>
+          <w:shd w:val="clear" w:color="auto" w:fill="FFFFFF"/>
+        </w:rPr>
+        <w:t xml:space="preserve"> </w:t>
+      </w:r>
+      <w:proofErr w:type="spellStart"/>
+      <w:r>
+        <w:rPr>
+          <w:rFonts w:ascii="Courier New" w:hAnsi="Courier New" w:cs="Courier New"/>
+          <w:color w:val="000000"/>
+          <w:sz w:val="20"/>
+          <w:szCs w:val="20"/>
+          <w:shd w:val="clear" w:color="auto" w:fill="FFFFFF"/>
+        </w:rPr>
+        <w:t>weight_A</w:t>
+      </w:r>
+      <w:proofErr w:type="spellEnd"/>
+      <w:r>
+        <w:rPr>
+          <w:rFonts w:ascii="Courier New" w:hAnsi="Courier New" w:cs="Courier New"/>
+          <w:color w:val="000000"/>
+          <w:sz w:val="20"/>
+          <w:szCs w:val="20"/>
+          <w:shd w:val="clear" w:color="auto" w:fill="FFFFFF"/>
+        </w:rPr>
+        <w:t xml:space="preserve"> </w:t>
+      </w:r>
+      <w:proofErr w:type="spellStart"/>
+      <w:r>
+        <w:rPr>
+          <w:rFonts w:ascii="Courier New" w:hAnsi="Courier New" w:cs="Courier New"/>
+          <w:color w:val="000000"/>
+          <w:sz w:val="20"/>
+          <w:szCs w:val="20"/>
+          <w:shd w:val="clear" w:color="auto" w:fill="FFFFFF"/>
+        </w:rPr>
+        <w:t>weight_B</w:t>
+      </w:r>
+      <w:proofErr w:type="spellEnd"/>
+      <w:r>
+        <w:rPr>
+          <w:rFonts w:ascii="Courier New" w:hAnsi="Courier New" w:cs="Courier New"/>
+          <w:color w:val="000000"/>
+          <w:sz w:val="20"/>
+          <w:szCs w:val="20"/>
+          <w:shd w:val="clear" w:color="auto" w:fill="FFFFFF"/>
+        </w:rPr>
+        <w:t xml:space="preserve"> </w:t>
+      </w:r>
+      <w:proofErr w:type="spellStart"/>
+      <w:r>
+        <w:rPr>
+          <w:rFonts w:ascii="Courier New" w:hAnsi="Courier New" w:cs="Courier New"/>
+          <w:color w:val="000000"/>
+          <w:sz w:val="20"/>
+          <w:szCs w:val="20"/>
+          <w:shd w:val="clear" w:color="auto" w:fill="FFFFFF"/>
+        </w:rPr>
+        <w:t>won_A</w:t>
+      </w:r>
+      <w:proofErr w:type="spellEnd"/>
+      <w:r>
+        <w:rPr>
+          <w:rFonts w:ascii="Courier New" w:hAnsi="Courier New" w:cs="Courier New"/>
+          <w:color w:val="000000"/>
+          <w:sz w:val="20"/>
+          <w:szCs w:val="20"/>
+          <w:shd w:val="clear" w:color="auto" w:fill="FFFFFF"/>
+        </w:rPr>
+        <w:t xml:space="preserve"> </w:t>
+      </w:r>
+      <w:proofErr w:type="spellStart"/>
+      <w:r>
+        <w:rPr>
+          <w:rFonts w:ascii="Courier New" w:hAnsi="Courier New" w:cs="Courier New"/>
+          <w:color w:val="000000"/>
+          <w:sz w:val="20"/>
+          <w:szCs w:val="20"/>
+          <w:shd w:val="clear" w:color="auto" w:fill="FFFFFF"/>
+        </w:rPr>
+        <w:t>won_B</w:t>
+      </w:r>
+      <w:proofErr w:type="spellEnd"/>
+      <w:r>
+        <w:rPr>
+          <w:rFonts w:ascii="Courier New" w:hAnsi="Courier New" w:cs="Courier New"/>
+          <w:color w:val="000000"/>
+          <w:sz w:val="20"/>
+          <w:szCs w:val="20"/>
+          <w:shd w:val="clear" w:color="auto" w:fill="FFFFFF"/>
+        </w:rPr>
+        <w:t xml:space="preserve"> </w:t>
+      </w:r>
+      <w:proofErr w:type="spellStart"/>
+      <w:r>
+        <w:rPr>
+          <w:rFonts w:ascii="Courier New" w:hAnsi="Courier New" w:cs="Courier New"/>
+          <w:color w:val="000000"/>
+          <w:sz w:val="20"/>
+          <w:szCs w:val="20"/>
+          <w:shd w:val="clear" w:color="auto" w:fill="FFFFFF"/>
+        </w:rPr>
+        <w:t>lost_A</w:t>
+      </w:r>
+      <w:proofErr w:type="spellEnd"/>
+      <w:r>
+        <w:rPr>
+          <w:rFonts w:ascii="Courier New" w:hAnsi="Courier New" w:cs="Courier New"/>
+          <w:color w:val="000000"/>
+          <w:sz w:val="20"/>
+          <w:szCs w:val="20"/>
+          <w:shd w:val="clear" w:color="auto" w:fill="FFFFFF"/>
+        </w:rPr>
+        <w:t xml:space="preserve"> </w:t>
+      </w:r>
+      <w:proofErr w:type="spellStart"/>
+      <w:r>
+        <w:rPr>
+          <w:rFonts w:ascii="Courier New" w:hAnsi="Courier New" w:cs="Courier New"/>
+          <w:color w:val="000000"/>
+          <w:sz w:val="20"/>
+          <w:szCs w:val="20"/>
+          <w:shd w:val="clear" w:color="auto" w:fill="FFFFFF"/>
+        </w:rPr>
+        <w:t>lost_B</w:t>
+      </w:r>
+      <w:proofErr w:type="spellEnd"/>
+      <w:r>
+        <w:rPr>
+          <w:rFonts w:ascii="Courier New" w:hAnsi="Courier New" w:cs="Courier New"/>
+          <w:color w:val="000000"/>
+          <w:sz w:val="20"/>
+          <w:szCs w:val="20"/>
+          <w:shd w:val="clear" w:color="auto" w:fill="FFFFFF"/>
+        </w:rPr>
+        <w:t xml:space="preserve"> </w:t>
+      </w:r>
+      <w:proofErr w:type="spellStart"/>
+      <w:r>
+        <w:rPr>
+          <w:rFonts w:ascii="Courier New" w:hAnsi="Courier New" w:cs="Courier New"/>
+          <w:color w:val="000000"/>
+          <w:sz w:val="20"/>
+          <w:szCs w:val="20"/>
+          <w:shd w:val="clear" w:color="auto" w:fill="FFFFFF"/>
+        </w:rPr>
+        <w:t>kos_A</w:t>
+      </w:r>
+      <w:proofErr w:type="spellEnd"/>
+      <w:r>
+        <w:rPr>
+          <w:rFonts w:ascii="Courier New" w:hAnsi="Courier New" w:cs="Courier New"/>
+          <w:color w:val="000000"/>
+          <w:sz w:val="20"/>
+          <w:szCs w:val="20"/>
+          <w:shd w:val="clear" w:color="auto" w:fill="FFFFFF"/>
+        </w:rPr>
+        <w:t xml:space="preserve"> </w:t>
+      </w:r>
+      <w:proofErr w:type="spellStart"/>
+      <w:r>
+        <w:rPr>
+          <w:rFonts w:ascii="Courier New" w:hAnsi="Courier New" w:cs="Courier New"/>
+          <w:color w:val="000000"/>
+          <w:sz w:val="20"/>
+          <w:szCs w:val="20"/>
+          <w:shd w:val="clear" w:color="auto" w:fill="FFFFFF"/>
+        </w:rPr>
+        <w:t>kos_B</w:t>
+      </w:r>
+      <w:proofErr w:type="spellEnd"/>
+      <w:r>
+        <w:rPr>
+          <w:rFonts w:ascii="Courier New" w:hAnsi="Courier New" w:cs="Courier New"/>
+          <w:color w:val="000000"/>
+          <w:sz w:val="20"/>
+          <w:szCs w:val="20"/>
+          <w:shd w:val="clear" w:color="auto" w:fill="FFFFFF"/>
+        </w:rPr>
+        <w:t xml:space="preserve"> </w:t>
+      </w:r>
+      <w:proofErr w:type="spellStart"/>
+      <w:r>
+        <w:rPr>
+          <w:rFonts w:ascii="Courier New" w:hAnsi="Courier New" w:cs="Courier New"/>
+          <w:color w:val="000000"/>
+          <w:sz w:val="20"/>
+          <w:szCs w:val="20"/>
+          <w:shd w:val="clear" w:color="auto" w:fill="FFFFFF"/>
+        </w:rPr>
+        <w:t>AdvAgeA</w:t>
+      </w:r>
+      <w:proofErr w:type="spellEnd"/>
+      <w:r>
+        <w:rPr>
+          <w:rFonts w:ascii="Courier New" w:hAnsi="Courier New" w:cs="Courier New"/>
+          <w:color w:val="000000"/>
+          <w:sz w:val="20"/>
+          <w:szCs w:val="20"/>
+          <w:shd w:val="clear" w:color="auto" w:fill="FFFFFF"/>
+        </w:rPr>
+        <w:t xml:space="preserve"> </w:t>
+      </w:r>
+      <w:proofErr w:type="spellStart"/>
+      <w:r>
+        <w:rPr>
+          <w:rFonts w:ascii="Courier New" w:hAnsi="Courier New" w:cs="Courier New"/>
+          <w:color w:val="000000"/>
+          <w:sz w:val="20"/>
+          <w:szCs w:val="20"/>
+          <w:shd w:val="clear" w:color="auto" w:fill="FFFFFF"/>
+        </w:rPr>
+        <w:t>AdvHeightA</w:t>
+      </w:r>
+      <w:proofErr w:type="spellEnd"/>
+      <w:r>
+        <w:rPr>
+          <w:rFonts w:ascii="Courier New" w:hAnsi="Courier New" w:cs="Courier New"/>
+          <w:color w:val="000000"/>
+          <w:sz w:val="20"/>
+          <w:szCs w:val="20"/>
+          <w:shd w:val="clear" w:color="auto" w:fill="FFFFFF"/>
+        </w:rPr>
+        <w:t xml:space="preserve"> </w:t>
+      </w:r>
+      <w:proofErr w:type="spellStart"/>
+      <w:r>
+        <w:rPr>
+          <w:rFonts w:ascii="Courier New" w:hAnsi="Courier New" w:cs="Courier New"/>
+          <w:color w:val="000000"/>
+          <w:sz w:val="20"/>
+          <w:szCs w:val="20"/>
+          <w:shd w:val="clear" w:color="auto" w:fill="FFFFFF"/>
+        </w:rPr>
+        <w:t>AdvReachA</w:t>
+      </w:r>
+      <w:proofErr w:type="spellEnd"/>
+      <w:r>
+        <w:rPr>
+          <w:rFonts w:ascii="Courier New" w:hAnsi="Courier New" w:cs="Courier New"/>
+          <w:color w:val="000000"/>
+          <w:sz w:val="20"/>
+          <w:szCs w:val="20"/>
+          <w:shd w:val="clear" w:color="auto" w:fill="FFFFFF"/>
+        </w:rPr>
+        <w:t xml:space="preserve"> </w:t>
+      </w:r>
+      <w:proofErr w:type="spellStart"/>
+      <w:r>
+        <w:rPr>
+          <w:rFonts w:ascii="Courier New" w:hAnsi="Courier New" w:cs="Courier New"/>
+          <w:color w:val="000000"/>
+          <w:sz w:val="20"/>
+          <w:szCs w:val="20"/>
+          <w:shd w:val="clear" w:color="auto" w:fill="FFFFFF"/>
+        </w:rPr>
+        <w:t>AdvWgtA</w:t>
+      </w:r>
+      <w:proofErr w:type="spellEnd"/>
+      <w:r>
+        <w:rPr>
+          <w:rFonts w:ascii="Courier New" w:hAnsi="Courier New" w:cs="Courier New"/>
+          <w:color w:val="000000"/>
+          <w:sz w:val="20"/>
+          <w:szCs w:val="20"/>
+          <w:shd w:val="clear" w:color="auto" w:fill="FFFFFF"/>
+        </w:rPr>
+        <w:t xml:space="preserve"> </w:t>
+      </w:r>
+      <w:proofErr w:type="spellStart"/>
+      <w:r>
+        <w:rPr>
+          <w:rFonts w:ascii="Courier New" w:hAnsi="Courier New" w:cs="Courier New"/>
+          <w:color w:val="000000"/>
+          <w:sz w:val="20"/>
+          <w:szCs w:val="20"/>
+          <w:shd w:val="clear" w:color="auto" w:fill="FFFFFF"/>
+        </w:rPr>
+        <w:t>WinPA</w:t>
+      </w:r>
+      <w:proofErr w:type="spellEnd"/>
+      <w:r>
+        <w:rPr>
+          <w:rFonts w:ascii="Courier New" w:hAnsi="Courier New" w:cs="Courier New"/>
+          <w:color w:val="000000"/>
+          <w:sz w:val="20"/>
+          <w:szCs w:val="20"/>
+          <w:shd w:val="clear" w:color="auto" w:fill="FFFFFF"/>
+        </w:rPr>
+        <w:t xml:space="preserve"> </w:t>
+      </w:r>
+      <w:proofErr w:type="spellStart"/>
+      <w:r>
+        <w:rPr>
+          <w:rFonts w:ascii="Courier New" w:hAnsi="Courier New" w:cs="Courier New"/>
+          <w:color w:val="000000"/>
+          <w:sz w:val="20"/>
+          <w:szCs w:val="20"/>
+          <w:shd w:val="clear" w:color="auto" w:fill="FFFFFF"/>
+        </w:rPr>
+        <w:t>WinPB</w:t>
+      </w:r>
+      <w:proofErr w:type="spellEnd"/>
+      <w:r>
+        <w:rPr>
+          <w:rFonts w:ascii="Courier New" w:hAnsi="Courier New" w:cs="Courier New"/>
+          <w:color w:val="000000"/>
+          <w:sz w:val="20"/>
+          <w:szCs w:val="20"/>
+          <w:shd w:val="clear" w:color="auto" w:fill="FFFFFF"/>
+        </w:rPr>
+        <w:t xml:space="preserve"> </w:t>
+      </w:r>
+      <w:proofErr w:type="spellStart"/>
+      <w:r>
+        <w:rPr>
+          <w:rFonts w:ascii="Courier New" w:hAnsi="Courier New" w:cs="Courier New"/>
+          <w:color w:val="000000"/>
+          <w:sz w:val="20"/>
+          <w:szCs w:val="20"/>
+          <w:shd w:val="clear" w:color="auto" w:fill="FFFFFF"/>
+        </w:rPr>
+        <w:t>KoAPer</w:t>
+      </w:r>
+      <w:proofErr w:type="spellEnd"/>
+      <w:r>
+        <w:rPr>
+          <w:rFonts w:ascii="Courier New" w:hAnsi="Courier New" w:cs="Courier New"/>
+          <w:color w:val="000000"/>
+          <w:sz w:val="20"/>
+          <w:szCs w:val="20"/>
+          <w:shd w:val="clear" w:color="auto" w:fill="FFFFFF"/>
+        </w:rPr>
+        <w:t xml:space="preserve"> </w:t>
+      </w:r>
+      <w:proofErr w:type="spellStart"/>
+      <w:r>
+        <w:rPr>
+          <w:rFonts w:ascii="Courier New" w:hAnsi="Courier New" w:cs="Courier New"/>
+          <w:color w:val="000000"/>
+          <w:sz w:val="20"/>
+          <w:szCs w:val="20"/>
+          <w:shd w:val="clear" w:color="auto" w:fill="FFFFFF"/>
+        </w:rPr>
+        <w:t>KoBPer</w:t>
+      </w:r>
+      <w:proofErr w:type="spellEnd"/>
+    </w:p>
+    <w:p>
+      <w:pPr>
+        <w:autoSpaceDE w:val="0"/>
+        <w:autoSpaceDN w:val="0"/>
+        <w:adjustRightInd w:val="0"/>
+        <w:spacing w:after="0" w:line="240" w:lineRule="auto"/>
+        <w:ind w:left="720"/>
+        <w:rPr>
+          <w:rFonts w:ascii="Courier New" w:hAnsi="Courier New" w:cs="Courier New"/>
+          <w:color w:val="000000"/>
+          <w:sz w:val="20"/>
+          <w:szCs w:val="20"/>
+          <w:shd w:val="clear" w:color="auto" w:fill="FFFFFF"/>
+        </w:rPr>
+      </w:pPr>
+      <w:r>
+        <w:rPr>
+          <w:rFonts w:ascii="Courier New" w:hAnsi="Courier New" w:cs="Courier New"/>
+          <w:color w:val="000000"/>
+          <w:sz w:val="20"/>
+          <w:szCs w:val="20"/>
+          <w:shd w:val="clear" w:color="auto" w:fill="FFFFFF"/>
+        </w:rPr>
+        <w:t xml:space="preserve">/ </w:t>
+      </w:r>
+      <w:r>
+        <w:rPr>
+          <w:rFonts w:ascii="Courier New" w:hAnsi="Courier New" w:cs="Courier New"/>
+          <w:color w:val="0000FF"/>
+          <w:sz w:val="20"/>
+          <w:szCs w:val="20"/>
+          <w:shd w:val="clear" w:color="auto" w:fill="FFFFFF"/>
+        </w:rPr>
+        <w:t>selection</w:t>
+      </w:r>
+      <w:r>
+        <w:rPr>
+          <w:rFonts w:ascii="Courier New" w:hAnsi="Courier New" w:cs="Courier New"/>
+          <w:color w:val="000000"/>
+          <w:sz w:val="20"/>
+          <w:szCs w:val="20"/>
+          <w:shd w:val="clear" w:color="auto" w:fill="FFFFFF"/>
+        </w:rPr>
+        <w:t xml:space="preserve"> = stepwise;</w:t>
+      </w:r>
+    </w:p>
+    <w:p>
+      <w:pPr>
+        <w:autoSpaceDE w:val="0"/>
+        <w:autoSpaceDN w:val="0"/>
+        <w:adjustRightInd w:val="0"/>
+        <w:spacing w:after="0" w:line="240" w:lineRule="auto"/>
+        <w:ind w:left="720"/>
+        <w:rPr>
+          <w:rFonts w:ascii="Courier New" w:hAnsi="Courier New" w:cs="Courier New"/>
+          <w:color w:val="000000"/>
+          <w:sz w:val="20"/>
+          <w:szCs w:val="20"/>
+          <w:shd w:val="clear" w:color="auto" w:fill="FFFFFF"/>
+        </w:rPr>
+      </w:pPr>
+      <w:r>
+        <w:rPr>
+          <w:rFonts w:ascii="Courier New" w:hAnsi="Courier New" w:cs="Courier New"/>
+          <w:color w:val="0000FF"/>
+          <w:sz w:val="20"/>
+          <w:szCs w:val="20"/>
+          <w:shd w:val="clear" w:color="auto" w:fill="FFFFFF"/>
+        </w:rPr>
+        <w:t>output</w:t>
+      </w:r>
+      <w:r>
+        <w:rPr>
+          <w:rFonts w:ascii="Courier New" w:hAnsi="Courier New" w:cs="Courier New"/>
+          <w:color w:val="000000"/>
+          <w:sz w:val="20"/>
+          <w:szCs w:val="20"/>
+          <w:shd w:val="clear" w:color="auto" w:fill="FFFFFF"/>
+        </w:rPr>
+        <w:t xml:space="preserve"> </w:t>
+      </w:r>
+      <w:r>
+        <w:rPr>
+          <w:rFonts w:ascii="Courier New" w:hAnsi="Courier New" w:cs="Courier New"/>
+          <w:color w:val="0000FF"/>
+          <w:sz w:val="20"/>
+          <w:szCs w:val="20"/>
+          <w:shd w:val="clear" w:color="auto" w:fill="FFFFFF"/>
+        </w:rPr>
+        <w:t>out</w:t>
+      </w:r>
+      <w:r>
+        <w:rPr>
+          <w:rFonts w:ascii="Courier New" w:hAnsi="Courier New" w:cs="Courier New"/>
+          <w:color w:val="000000"/>
+          <w:sz w:val="20"/>
+          <w:szCs w:val="20"/>
+          <w:shd w:val="clear" w:color="auto" w:fill="FFFFFF"/>
+        </w:rPr>
+        <w:t>=</w:t>
+      </w:r>
+      <w:proofErr w:type="spellStart"/>
+      <w:r>
+        <w:rPr>
+          <w:rFonts w:ascii="Courier New" w:hAnsi="Courier New" w:cs="Courier New"/>
+          <w:color w:val="000000"/>
+          <w:sz w:val="20"/>
+          <w:szCs w:val="20"/>
+          <w:shd w:val="clear" w:color="auto" w:fill="FFFFFF"/>
+        </w:rPr>
+        <w:t>boxinglogregout</w:t>
+      </w:r>
+      <w:proofErr w:type="spellEnd"/>
+      <w:r>
+        <w:rPr>
+          <w:rFonts w:ascii="Courier New" w:hAnsi="Courier New" w:cs="Courier New"/>
+          <w:color w:val="000000"/>
+          <w:sz w:val="20"/>
+          <w:szCs w:val="20"/>
+          <w:shd w:val="clear" w:color="auto" w:fill="FFFFFF"/>
+        </w:rPr>
+        <w:t xml:space="preserve"> </w:t>
+      </w:r>
+      <w:proofErr w:type="spellStart"/>
+      <w:r>
+        <w:rPr>
+          <w:rFonts w:ascii="Courier New" w:hAnsi="Courier New" w:cs="Courier New"/>
+          <w:color w:val="0000FF"/>
+          <w:sz w:val="20"/>
+          <w:szCs w:val="20"/>
+          <w:shd w:val="clear" w:color="auto" w:fill="FFFFFF"/>
+        </w:rPr>
+        <w:t>predprobs</w:t>
+      </w:r>
+      <w:proofErr w:type="spellEnd"/>
+      <w:r>
+        <w:rPr>
+          <w:rFonts w:ascii="Courier New" w:hAnsi="Courier New" w:cs="Courier New"/>
+          <w:color w:val="000000"/>
+          <w:sz w:val="20"/>
+          <w:szCs w:val="20"/>
+          <w:shd w:val="clear" w:color="auto" w:fill="FFFFFF"/>
+        </w:rPr>
+        <w:t xml:space="preserve">=I </w:t>
+      </w:r>
+      <w:r>
+        <w:rPr>
+          <w:rFonts w:ascii="Courier New" w:hAnsi="Courier New" w:cs="Courier New"/>
+          <w:color w:val="0000FF"/>
+          <w:sz w:val="20"/>
+          <w:szCs w:val="20"/>
+          <w:shd w:val="clear" w:color="auto" w:fill="FFFFFF"/>
+        </w:rPr>
+        <w:t>p</w:t>
+      </w:r>
+      <w:r>
+        <w:rPr>
+          <w:rFonts w:ascii="Courier New" w:hAnsi="Courier New" w:cs="Courier New"/>
+          <w:color w:val="000000"/>
+          <w:sz w:val="20"/>
+          <w:szCs w:val="20"/>
+          <w:shd w:val="clear" w:color="auto" w:fill="FFFFFF"/>
+        </w:rPr>
+        <w:t>=</w:t>
+      </w:r>
+      <w:proofErr w:type="spellStart"/>
+      <w:r>
+        <w:rPr>
+          <w:rFonts w:ascii="Courier New" w:hAnsi="Courier New" w:cs="Courier New"/>
+          <w:color w:val="000000"/>
+          <w:sz w:val="20"/>
+          <w:szCs w:val="20"/>
+          <w:shd w:val="clear" w:color="auto" w:fill="FFFFFF"/>
+        </w:rPr>
+        <w:t>probpreb</w:t>
+      </w:r>
+      <w:proofErr w:type="spellEnd"/>
+      <w:r>
+        <w:rPr>
+          <w:rFonts w:ascii="Courier New" w:hAnsi="Courier New" w:cs="Courier New"/>
+          <w:color w:val="000000"/>
+          <w:sz w:val="20"/>
+          <w:szCs w:val="20"/>
+          <w:shd w:val="clear" w:color="auto" w:fill="FFFFFF"/>
+        </w:rPr>
+        <w:t>;</w:t>
+      </w:r>
+    </w:p>
+    <w:p>
+      <w:pPr>
+        <w:ind w:left="720"/>
+      </w:pPr>
+      <w:r>
+        <w:rPr>
+          <w:rFonts w:ascii="Courier New" w:hAnsi="Courier New" w:cs="Courier New"/>
+          <w:b/>
+          <w:bCs/>
+          <w:color w:val="000080"/>
+          <w:sz w:val="20"/>
+          <w:szCs w:val="20"/>
+          <w:shd w:val="clear" w:color="auto" w:fill="FFFFFF"/>
+        </w:rPr>
+        <w:t>run</w:t>
+      </w:r>
+      <w:r>
+        <w:rPr>
+          <w:rFonts w:ascii="Courier New" w:hAnsi="Courier New" w:cs="Courier New"/>
+          <w:color w:val="000000"/>
+          <w:sz w:val="20"/>
+          <w:szCs w:val="20"/>
+          <w:shd w:val="clear" w:color="auto" w:fill="FFFFFF"/>
+        </w:rPr>
+        <w:t>;</w:t>
+      </w:r>
+    </w:p>
+    <w:p>
+      <w:r>
+        <w:rPr>
+          <w:noProof/>
+        </w:rPr>
+        <w:drawing>
+          <wp:inline distT="0" distB="0" distL="0" distR="0" wp14:anchorId="458E1007" wp14:editId="6175DE5A">
+            <wp:extent cx="5943600" cy="3086735"/>
+            <wp:effectExtent l="0" t="0" r="0" b="0"/>
+            <wp:docPr id="6" name="Picture 6"/>
+            <wp:cNvGraphicFramePr>
+              <a:graphicFrameLocks xmlns:a="http://schemas.openxmlformats.org/drawingml/2006/main" noChangeAspect="1"/>
+            </wp:cNvGraphicFramePr>
+            <a:graphic xmlns:a="http://schemas.openxmlformats.org/drawingml/2006/main">
+              <a:graphicData uri="http://schemas.openxmlformats.org/drawingml/2006/picture">
+                <pic:pic xmlns:pic="http://schemas.openxmlformats.org/drawingml/2006/picture">
+                  <pic:nvPicPr>
+                    <pic:cNvPr id="1" name=""/>
+                    <pic:cNvPicPr/>
+                  </pic:nvPicPr>
+                  <pic:blipFill>
+                    <a:blip r:embed="rId4"/>
+                    <a:stretch>
+                      <a:fillRect/>
+                    </a:stretch>
+                  </pic:blipFill>
+                  <pic:spPr>
+                    <a:xfrm>
+                      <a:off x="0" y="0"/>
+                      <a:ext cx="5943600" cy="3086735"/>
+                    </a:xfrm>
+                    <a:prstGeom prst="rect">
+                      <a:avLst/>
+                    </a:prstGeom>
+                  </pic:spPr>
+                </pic:pic>
+              </a:graphicData>
+            </a:graphic>
+          </wp:inline>
+        </w:drawing>
+      </w:r>
+    </w:p>
+    <w:p/>
+    <w:p>
+      <w:r>
+        <w:br w:type="page"/>
+      </w:r>
+    </w:p>
+    <w:p>
+      <w:pPr>
+        <w:pStyle w:val="Title"/>
+      </w:pPr>
+      <w:r>
+        <w:lastRenderedPageBreak/>
+        <w:t>Goodness of Fit</w:t>
+      </w:r>
+    </w:p>
+    <w:p/>
+    <w:p>
+      <w:r>
+        <w:t xml:space="preserve">Including </w:t>
+      </w:r>
+      <w:proofErr w:type="spellStart"/>
+      <w:r>
+        <w:t>Age_B</w:t>
+      </w:r>
+      <w:proofErr w:type="spellEnd"/>
+    </w:p>
+    <w:p>
+      <w:r>
+        <w:rPr>
+          <w:noProof/>
+        </w:rPr>
+        <w:drawing>
+          <wp:inline distT="0" distB="0" distL="0" distR="0" wp14:anchorId="5ECFD507" wp14:editId="6B50BE0A">
+            <wp:extent cx="3546282" cy="1347827"/>
+            <wp:effectExtent l="0" t="0" r="0" b="5080"/>
+            <wp:docPr id="4" name="Picture 4"/>
+            <wp:cNvGraphicFramePr>
+              <a:graphicFrameLocks xmlns:a="http://schemas.openxmlformats.org/drawingml/2006/main" noChangeAspect="1"/>
+            </wp:cNvGraphicFramePr>
+            <a:graphic xmlns:a="http://schemas.openxmlformats.org/drawingml/2006/main">
+              <a:graphicData uri="http://schemas.openxmlformats.org/drawingml/2006/picture">
+                <pic:pic xmlns:pic="http://schemas.openxmlformats.org/drawingml/2006/picture">
+                  <pic:nvPicPr>
+                    <pic:cNvPr id="1" name=""/>
+                    <pic:cNvPicPr/>
+                  </pic:nvPicPr>
+                  <pic:blipFill>
+                    <a:blip r:embed="rId5"/>
+                    <a:stretch>
+                      <a:fillRect/>
+                    </a:stretch>
+                  </pic:blipFill>
+                  <pic:spPr>
+                    <a:xfrm>
+                      <a:off x="0" y="0"/>
+                      <a:ext cx="3592581" cy="1365424"/>
+                    </a:xfrm>
+                    <a:prstGeom prst="rect">
+                      <a:avLst/>
+                    </a:prstGeom>
+                  </pic:spPr>
+                </pic:pic>
+              </a:graphicData>
+            </a:graphic>
+          </wp:inline>
+        </w:drawing>
+      </w:r>
+    </w:p>
+    <w:p>
+      <w:r>
+        <w:t xml:space="preserve">Though the model </w:t>
+      </w:r>
+      <w:r>
+        <w:t xml:space="preserve">chosen </w:t>
+      </w:r>
+      <w:r>
+        <w:t>with lowest AIC</w:t>
+      </w:r>
+      <w:r>
+        <w:t xml:space="preserve"> </w:t>
+      </w:r>
+      <w:proofErr w:type="gramStart"/>
+      <w:r>
+        <w:t xml:space="preserve">and </w:t>
+      </w:r>
+      <w:r>
+        <w:t xml:space="preserve"> BIC</w:t>
+      </w:r>
+      <w:proofErr w:type="gramEnd"/>
+      <w:r>
+        <w:t xml:space="preserve"> </w:t>
+      </w:r>
+      <w:r>
+        <w:t>fits</w:t>
+      </w:r>
+      <w:r>
+        <w:t>,</w:t>
+      </w:r>
+      <w:r>
+        <w:t xml:space="preserve"> </w:t>
+      </w:r>
+      <w:r>
+        <w:t>it doesn’t quite make sense that the stepwise selection</w:t>
+      </w:r>
+      <w:r>
+        <w:t xml:space="preserve"> </w:t>
+      </w:r>
+      <w:r>
+        <w:t>includes</w:t>
+      </w:r>
+      <w:r>
+        <w:t xml:space="preserve"> </w:t>
+      </w:r>
+      <w:proofErr w:type="spellStart"/>
+      <w:r>
+        <w:t>age_B</w:t>
+      </w:r>
+      <w:proofErr w:type="spellEnd"/>
+      <w:r>
+        <w:t xml:space="preserve"> but </w:t>
+      </w:r>
+      <w:r>
+        <w:t>excludes</w:t>
+      </w:r>
+      <w:r>
+        <w:t xml:space="preserve"> </w:t>
+      </w:r>
+      <w:proofErr w:type="spellStart"/>
+      <w:r>
+        <w:t>age_A</w:t>
+      </w:r>
+      <w:proofErr w:type="spellEnd"/>
+      <w:r>
+        <w:t>.</w:t>
+      </w:r>
+      <w:r>
+        <w:t xml:space="preserve"> These variables have equal meaning and weight</w:t>
+      </w:r>
+      <w:r>
+        <w:t>. If we simply swap a and b f</w:t>
+      </w:r>
+      <w:r>
+        <w:t>r</w:t>
+      </w:r>
+      <w:r>
+        <w:t>om left to right the result would be different for no logical reason.</w:t>
+      </w:r>
+      <w:r>
+        <w:t xml:space="preserve"> This could be indicating that there is indeed a difference in the meaning of </w:t>
+      </w:r>
+      <w:proofErr w:type="spellStart"/>
+      <w:r>
+        <w:t>fighter_A</w:t>
+      </w:r>
+      <w:proofErr w:type="spellEnd"/>
+      <w:r>
+        <w:t xml:space="preserve"> and </w:t>
+      </w:r>
+      <w:proofErr w:type="spellStart"/>
+      <w:r>
+        <w:t>fighter_B</w:t>
+      </w:r>
+      <w:proofErr w:type="spellEnd"/>
+      <w:r>
+        <w:t xml:space="preserve"> (</w:t>
+      </w:r>
+      <w:proofErr w:type="spellStart"/>
+      <w:r>
+        <w:t>i.e</w:t>
+      </w:r>
+      <w:proofErr w:type="spellEnd"/>
+      <w:r>
+        <w:t xml:space="preserve"> </w:t>
+      </w:r>
+      <w:proofErr w:type="spellStart"/>
+      <w:r>
+        <w:t>chcallenger</w:t>
+      </w:r>
+      <w:proofErr w:type="spellEnd"/>
+      <w:r>
+        <w:t xml:space="preserve"> versus </w:t>
+      </w:r>
+      <w:r>
+        <w:t>incumbent</w:t>
+      </w:r>
+      <w:r>
+        <w:t xml:space="preserve">) however we have no context to the data that confirms this. For </w:t>
+      </w:r>
+      <w:proofErr w:type="gramStart"/>
+      <w:r>
+        <w:t>now</w:t>
+      </w:r>
+      <w:proofErr w:type="gramEnd"/>
+      <w:r>
+        <w:t xml:space="preserve"> we will assume there is no meaning.</w:t>
+      </w:r>
+    </w:p>
+    <w:p>
+      <w:r>
+        <w:t xml:space="preserve">Trial and error showed that adding </w:t>
+      </w:r>
+      <w:proofErr w:type="spellStart"/>
+      <w:r>
+        <w:t>Age_A</w:t>
+      </w:r>
+      <w:proofErr w:type="spellEnd"/>
+      <w:r>
+        <w:t xml:space="preserve"> </w:t>
+      </w:r>
+      <w:r>
+        <w:t>or</w:t>
+      </w:r>
+      <w:r>
+        <w:t xml:space="preserve"> </w:t>
+      </w:r>
+      <w:proofErr w:type="spellStart"/>
+      <w:r>
+        <w:t>removeing</w:t>
+      </w:r>
+      <w:proofErr w:type="spellEnd"/>
+      <w:r>
+        <w:t xml:space="preserve"> </w:t>
+      </w:r>
+      <w:proofErr w:type="spellStart"/>
+      <w:r>
+        <w:t>Age_B</w:t>
+      </w:r>
+      <w:proofErr w:type="spellEnd"/>
+      <w:r>
+        <w:t xml:space="preserve"> does not help. </w:t>
+      </w:r>
+    </w:p>
+    <w:p>
+      <w:r>
+        <w:t>Creating a new variable “</w:t>
+      </w:r>
+      <w:proofErr w:type="spellStart"/>
+      <w:r>
+        <w:t>AdvAgeA</w:t>
+      </w:r>
+      <w:proofErr w:type="spellEnd"/>
+      <w:r>
+        <w:t xml:space="preserve">” as </w:t>
+      </w:r>
+      <w:proofErr w:type="spellStart"/>
+      <w:r>
+        <w:t>Age_A</w:t>
+      </w:r>
+      <w:proofErr w:type="spellEnd"/>
+      <w:r>
+        <w:t xml:space="preserve"> – </w:t>
+      </w:r>
+      <w:proofErr w:type="spellStart"/>
+      <w:r>
+        <w:t>Age_B</w:t>
+      </w:r>
+      <w:proofErr w:type="spellEnd"/>
+      <w:r>
+        <w:t xml:space="preserve"> accounts for </w:t>
+      </w:r>
+      <w:proofErr w:type="gramStart"/>
+      <w:r>
+        <w:t>both of them</w:t>
+      </w:r>
+      <w:proofErr w:type="gramEnd"/>
+      <w:r>
+        <w:t xml:space="preserve"> and seems to have less a negative effect on the fit of the model than </w:t>
+      </w:r>
+      <w:r>
+        <w:t>simply</w:t>
+      </w:r>
+      <w:r>
+        <w:t xml:space="preserve"> including </w:t>
+      </w:r>
+      <w:proofErr w:type="spellStart"/>
+      <w:r>
+        <w:t>Age_A</w:t>
+      </w:r>
+      <w:proofErr w:type="spellEnd"/>
+      <w:r>
+        <w:t xml:space="preserve"> and </w:t>
+      </w:r>
+      <w:proofErr w:type="spellStart"/>
+      <w:r>
+        <w:t>Age_B</w:t>
+      </w:r>
+      <w:proofErr w:type="spellEnd"/>
+      <w:r>
+        <w:t xml:space="preserve"> separately. </w:t>
+      </w:r>
+      <w:proofErr w:type="gramStart"/>
+      <w:r>
+        <w:t>T</w:t>
+      </w:r>
+      <w:r>
+        <w:t xml:space="preserve">he </w:t>
+      </w:r>
+      <w:r>
+        <w:t xml:space="preserve"> </w:t>
+      </w:r>
+      <w:r>
+        <w:t>fit</w:t>
+      </w:r>
+      <w:proofErr w:type="gramEnd"/>
+      <w:r>
+        <w:t xml:space="preserve"> statistics aren’t </w:t>
+      </w:r>
+      <w:r>
+        <w:t>qu</w:t>
+      </w:r>
+      <w:r>
+        <w:t xml:space="preserve">ite as good </w:t>
+      </w:r>
+      <w:r>
+        <w:t xml:space="preserve">but </w:t>
+      </w:r>
+      <w:r>
+        <w:t>the model makes more sense.</w:t>
+      </w:r>
+    </w:p>
+    <w:p>
+      <w:r>
+        <w:t xml:space="preserve">Replace </w:t>
+      </w:r>
+      <w:proofErr w:type="spellStart"/>
+      <w:r>
+        <w:t>Age_B</w:t>
+      </w:r>
+      <w:proofErr w:type="spellEnd"/>
+      <w:r>
+        <w:t xml:space="preserve"> with </w:t>
+      </w:r>
+      <w:proofErr w:type="spellStart"/>
+      <w:r>
+        <w:t>AdvAge_A</w:t>
+      </w:r>
+      <w:proofErr w:type="spellEnd"/>
+    </w:p>
+    <w:p>
+      <w:r>
+        <w:rPr>
+          <w:noProof/>
+        </w:rPr>
+        <w:drawing>
+          <wp:inline distT="0" distB="0" distL="0" distR="0" wp14:anchorId="2A35F3A7" wp14:editId="75850088">
+            <wp:extent cx="3562184" cy="1394939"/>
+            <wp:effectExtent l="0" t="0" r="635" b="0"/>
+            <wp:docPr id="7" name="Picture 7"/>
+            <wp:cNvGraphicFramePr>
+              <a:graphicFrameLocks xmlns:a="http://schemas.openxmlformats.org/drawingml/2006/main" noChangeAspect="1"/>
+            </wp:cNvGraphicFramePr>
+            <a:graphic xmlns:a="http://schemas.openxmlformats.org/drawingml/2006/main">
+              <a:graphicData uri="http://schemas.openxmlformats.org/drawingml/2006/picture">
+                <pic:pic xmlns:pic="http://schemas.openxmlformats.org/drawingml/2006/picture">
+                  <pic:nvPicPr>
+                    <pic:cNvPr id="1" name=""/>
+                    <pic:cNvPicPr/>
+                  </pic:nvPicPr>
+                  <pic:blipFill>
+                    <a:blip r:embed="rId6"/>
+                    <a:stretch>
+                      <a:fillRect/>
+                    </a:stretch>
+                  </pic:blipFill>
+                  <pic:spPr>
+                    <a:xfrm>
+                      <a:off x="0" y="0"/>
+                      <a:ext cx="3617525" cy="1416610"/>
+                    </a:xfrm>
+                    <a:prstGeom prst="rect">
+                      <a:avLst/>
+                    </a:prstGeom>
+                  </pic:spPr>
+                </pic:pic>
+              </a:graphicData>
+            </a:graphic>
+          </wp:inline>
+        </w:drawing>
+      </w:r>
+    </w:p>
+    <w:p>
+      <w:r>
+        <w:t xml:space="preserve">Also noted that </w:t>
+      </w:r>
+      <w:r>
+        <w:t xml:space="preserve">stepwise selection included </w:t>
+      </w:r>
+      <w:proofErr w:type="spellStart"/>
+      <w:r>
+        <w:t>Won_B</w:t>
+      </w:r>
+      <w:proofErr w:type="spellEnd"/>
+      <w:r>
+        <w:t xml:space="preserve"> but not </w:t>
+      </w:r>
+      <w:proofErr w:type="spellStart"/>
+      <w:r>
+        <w:t>W</w:t>
+      </w:r>
+      <w:r>
+        <w:t>on_A</w:t>
+      </w:r>
+      <w:proofErr w:type="spellEnd"/>
+      <w:r>
+        <w:t xml:space="preserve"> </w:t>
+      </w:r>
+      <w:r>
+        <w:t>which would raise similar concern</w:t>
+      </w:r>
+      <w:r>
+        <w:t>. More evidence that there may be meaning to the slots A or B.</w:t>
+      </w:r>
+    </w:p>
+    <w:p>
+      <w:proofErr w:type="gramStart"/>
+      <w:r>
+        <w:t>H</w:t>
+      </w:r>
+      <w:r>
+        <w:t>owever</w:t>
+      </w:r>
+      <w:proofErr w:type="gramEnd"/>
+      <w:r>
+        <w:t xml:space="preserve"> </w:t>
+      </w:r>
+      <w:proofErr w:type="spellStart"/>
+      <w:r>
+        <w:t>WinPA</w:t>
+      </w:r>
+      <w:proofErr w:type="spellEnd"/>
+      <w:r>
+        <w:t xml:space="preserve"> </w:t>
+      </w:r>
+      <w:r>
+        <w:t xml:space="preserve">(percentage of prior wins for fighter A) </w:t>
+      </w:r>
+      <w:r>
+        <w:t>is included</w:t>
+      </w:r>
+      <w:r>
+        <w:t xml:space="preserve"> </w:t>
+      </w:r>
+    </w:p>
     <w:tbl>
       <w:tblPr>
         <w:tblStyle w:val="TableGrid"/>
         <w:tblW w:w="0" w:type="auto"/>
-        <w:jc w:val="center"/>
         <w:tblLook w:val="04A0" w:firstRow="1" w:lastRow="0" w:firstColumn="1" w:lastColumn="0" w:noHBand="0" w:noVBand="1"/>
       </w:tblPr>
       <w:tblGrid>
@@ -16,12 +1403,9 @@
         <w:gridCol w:w="2432"/>
       </w:tblGrid>
       <w:tr>
-        <w:trPr>
-          <w:jc w:val="center"/>
-        </w:trPr>
         <w:tc>
           <w:tcPr>
-            <w:tcW w:w="263" w:type="dxa"/>
+            <w:tcW w:w="1074" w:type="dxa"/>
             <w:tcBorders>
               <w:top w:val="nil"/>
               <w:left w:val="nil"/>
@@ -62,12 +1446,9 @@
         </w:tc>
       </w:tr>
       <w:tr>
-        <w:trPr>
-          <w:jc w:val="center"/>
-        </w:trPr>
         <w:tc>
           <w:tcPr>
-            <w:tcW w:w="263" w:type="dxa"/>
+            <w:tcW w:w="1074" w:type="dxa"/>
             <w:tcBorders>
               <w:top w:val="nil"/>
               <w:left w:val="nil"/>
@@ -108,30 +1489,15 @@
           </w:tcPr>
           <w:p>
             <w:r>
-              <w:t xml:space="preserve">Fighter </w:t>
-            </w:r>
-            <w:r>
-              <w:t>B</w:t>
-            </w:r>
-            <w:r>
-              <w:t xml:space="preserve"> Wins (</w:t>
-            </w:r>
-            <w:r>
-              <w:t>1</w:t>
-            </w:r>
-            <w:r>
-              <w:t>)</w:t>
+              <w:t>Fighter B Wins (1)</w:t>
             </w:r>
           </w:p>
         </w:tc>
       </w:tr>
       <w:tr>
-        <w:trPr>
-          <w:jc w:val="center"/>
-        </w:trPr>
         <w:tc>
           <w:tcPr>
-            <w:tcW w:w="263" w:type="dxa"/>
+            <w:tcW w:w="1074" w:type="dxa"/>
             <w:vMerge w:val="restart"/>
             <w:tcBorders>
               <w:top w:val="single" w:sz="4" w:space="0" w:color="auto"/>
@@ -182,12 +1548,9 @@
         </w:tc>
       </w:tr>
       <w:tr>
-        <w:trPr>
-          <w:jc w:val="center"/>
-        </w:trPr>
         <w:tc>
           <w:tcPr>
-            <w:tcW w:w="263" w:type="dxa"/>
+            <w:tcW w:w="1074" w:type="dxa"/>
             <w:vMerge/>
           </w:tcPr>
           <w:p/>
@@ -198,19 +1561,7 @@
           </w:tcPr>
           <w:p>
             <w:r>
-              <w:t xml:space="preserve">Fighter </w:t>
-            </w:r>
-            <w:r>
-              <w:t>B</w:t>
-            </w:r>
-            <w:r>
-              <w:t xml:space="preserve"> Wins (</w:t>
-            </w:r>
-            <w:r>
-              <w:t>1</w:t>
-            </w:r>
-            <w:r>
-              <w:t>)</w:t>
+              <w:t>Fighter B Wins (1)</w:t>
             </w:r>
           </w:p>
         </w:tc>
@@ -238,10 +1589,545 @@
     </w:tbl>
     <w:p/>
     <w:p/>
+    <w:p/>
+    <w:p>
+      <w:pPr>
+        <w:autoSpaceDE w:val="0"/>
+        <w:autoSpaceDN w:val="0"/>
+        <w:adjustRightInd w:val="0"/>
+        <w:spacing w:after="0" w:line="240" w:lineRule="auto"/>
+        <w:rPr>
+          <w:rFonts w:ascii="Courier New" w:hAnsi="Courier New" w:cs="Courier New"/>
+          <w:color w:val="000000"/>
+          <w:sz w:val="20"/>
+          <w:szCs w:val="20"/>
+          <w:shd w:val="clear" w:color="auto" w:fill="FFFFFF"/>
+        </w:rPr>
+      </w:pPr>
+      <w:r>
+        <w:rPr>
+          <w:rFonts w:ascii="Courier New" w:hAnsi="Courier New" w:cs="Courier New"/>
+          <w:b/>
+          <w:bCs/>
+          <w:color w:val="000080"/>
+          <w:sz w:val="20"/>
+          <w:szCs w:val="20"/>
+          <w:shd w:val="clear" w:color="auto" w:fill="FFFFFF"/>
+        </w:rPr>
+        <w:t>PROC</w:t>
+      </w:r>
+      <w:r>
+        <w:rPr>
+          <w:rFonts w:ascii="Courier New" w:hAnsi="Courier New" w:cs="Courier New"/>
+          <w:color w:val="000000"/>
+          <w:sz w:val="20"/>
+          <w:szCs w:val="20"/>
+          <w:shd w:val="clear" w:color="auto" w:fill="FFFFFF"/>
+        </w:rPr>
+        <w:t xml:space="preserve"> </w:t>
+      </w:r>
+      <w:r>
+        <w:rPr>
+          <w:rFonts w:ascii="Courier New" w:hAnsi="Courier New" w:cs="Courier New"/>
+          <w:b/>
+          <w:bCs/>
+          <w:color w:val="000080"/>
+          <w:sz w:val="20"/>
+          <w:szCs w:val="20"/>
+          <w:shd w:val="clear" w:color="auto" w:fill="FFFFFF"/>
+        </w:rPr>
+        <w:t>logistic</w:t>
+      </w:r>
+      <w:r>
+        <w:rPr>
+          <w:rFonts w:ascii="Courier New" w:hAnsi="Courier New" w:cs="Courier New"/>
+          <w:color w:val="000000"/>
+          <w:sz w:val="20"/>
+          <w:szCs w:val="20"/>
+          <w:shd w:val="clear" w:color="auto" w:fill="FFFFFF"/>
+        </w:rPr>
+        <w:t xml:space="preserve"> </w:t>
+      </w:r>
+      <w:r>
+        <w:rPr>
+          <w:rFonts w:ascii="Courier New" w:hAnsi="Courier New" w:cs="Courier New"/>
+          <w:color w:val="0000FF"/>
+          <w:sz w:val="20"/>
+          <w:szCs w:val="20"/>
+          <w:shd w:val="clear" w:color="auto" w:fill="FFFFFF"/>
+        </w:rPr>
+        <w:t>data</w:t>
+      </w:r>
+      <w:r>
+        <w:rPr>
+          <w:rFonts w:ascii="Courier New" w:hAnsi="Courier New" w:cs="Courier New"/>
+          <w:color w:val="000000"/>
+          <w:sz w:val="20"/>
+          <w:szCs w:val="20"/>
+          <w:shd w:val="clear" w:color="auto" w:fill="FFFFFF"/>
+        </w:rPr>
+        <w:t>= boxing;</w:t>
+      </w:r>
+    </w:p>
+    <w:p>
+      <w:pPr>
+        <w:autoSpaceDE w:val="0"/>
+        <w:autoSpaceDN w:val="0"/>
+        <w:adjustRightInd w:val="0"/>
+        <w:spacing w:after="0" w:line="240" w:lineRule="auto"/>
+        <w:rPr>
+          <w:rFonts w:ascii="Courier New" w:hAnsi="Courier New" w:cs="Courier New"/>
+          <w:color w:val="000000"/>
+          <w:sz w:val="20"/>
+          <w:szCs w:val="20"/>
+          <w:shd w:val="clear" w:color="auto" w:fill="FFFFFF"/>
+        </w:rPr>
+      </w:pPr>
+      <w:r>
+        <w:rPr>
+          <w:rFonts w:ascii="Courier New" w:hAnsi="Courier New" w:cs="Courier New"/>
+          <w:color w:val="0000FF"/>
+          <w:sz w:val="20"/>
+          <w:szCs w:val="20"/>
+          <w:shd w:val="clear" w:color="auto" w:fill="FFFFFF"/>
+        </w:rPr>
+        <w:t>model</w:t>
+      </w:r>
+      <w:r>
+        <w:rPr>
+          <w:rFonts w:ascii="Courier New" w:hAnsi="Courier New" w:cs="Courier New"/>
+          <w:color w:val="000000"/>
+          <w:sz w:val="20"/>
+          <w:szCs w:val="20"/>
+          <w:shd w:val="clear" w:color="auto" w:fill="FFFFFF"/>
+        </w:rPr>
+        <w:t xml:space="preserve"> </w:t>
+      </w:r>
+      <w:proofErr w:type="spellStart"/>
+      <w:r>
+        <w:rPr>
+          <w:rFonts w:ascii="Courier New" w:hAnsi="Courier New" w:cs="Courier New"/>
+          <w:color w:val="000000"/>
+          <w:sz w:val="20"/>
+          <w:szCs w:val="20"/>
+          <w:shd w:val="clear" w:color="auto" w:fill="FFFFFF"/>
+        </w:rPr>
+        <w:t>binaryresult</w:t>
+      </w:r>
+      <w:proofErr w:type="spellEnd"/>
+      <w:r>
+        <w:rPr>
+          <w:rFonts w:ascii="Courier New" w:hAnsi="Courier New" w:cs="Courier New"/>
+          <w:color w:val="000000"/>
+          <w:sz w:val="20"/>
+          <w:szCs w:val="20"/>
+          <w:shd w:val="clear" w:color="auto" w:fill="FFFFFF"/>
+        </w:rPr>
+        <w:t xml:space="preserve"> = </w:t>
+      </w:r>
+      <w:proofErr w:type="spellStart"/>
+      <w:r>
+        <w:rPr>
+          <w:rFonts w:ascii="Courier New" w:hAnsi="Courier New" w:cs="Courier New"/>
+          <w:color w:val="000000"/>
+          <w:sz w:val="20"/>
+          <w:szCs w:val="20"/>
+          <w:shd w:val="clear" w:color="auto" w:fill="FFFFFF"/>
+        </w:rPr>
+        <w:t>lost_A</w:t>
+      </w:r>
+      <w:proofErr w:type="spellEnd"/>
+      <w:r>
+        <w:rPr>
+          <w:rFonts w:ascii="Courier New" w:hAnsi="Courier New" w:cs="Courier New"/>
+          <w:color w:val="000000"/>
+          <w:sz w:val="20"/>
+          <w:szCs w:val="20"/>
+          <w:shd w:val="clear" w:color="auto" w:fill="FFFFFF"/>
+        </w:rPr>
+        <w:t xml:space="preserve"> </w:t>
+      </w:r>
+      <w:proofErr w:type="spellStart"/>
+      <w:r>
+        <w:rPr>
+          <w:rFonts w:ascii="Courier New" w:hAnsi="Courier New" w:cs="Courier New"/>
+          <w:color w:val="000000"/>
+          <w:sz w:val="20"/>
+          <w:szCs w:val="20"/>
+          <w:shd w:val="clear" w:color="auto" w:fill="FFFFFF"/>
+        </w:rPr>
+        <w:t>lost_B</w:t>
+      </w:r>
+      <w:proofErr w:type="spellEnd"/>
+      <w:r>
+        <w:rPr>
+          <w:rFonts w:ascii="Courier New" w:hAnsi="Courier New" w:cs="Courier New"/>
+          <w:color w:val="000000"/>
+          <w:sz w:val="20"/>
+          <w:szCs w:val="20"/>
+          <w:shd w:val="clear" w:color="auto" w:fill="FFFFFF"/>
+        </w:rPr>
+        <w:t xml:space="preserve"> </w:t>
+      </w:r>
+      <w:proofErr w:type="spellStart"/>
+      <w:r>
+        <w:rPr>
+          <w:rFonts w:ascii="Courier New" w:hAnsi="Courier New" w:cs="Courier New"/>
+          <w:color w:val="000000"/>
+          <w:sz w:val="20"/>
+          <w:szCs w:val="20"/>
+          <w:shd w:val="clear" w:color="auto" w:fill="FFFFFF"/>
+        </w:rPr>
+        <w:t>won_B</w:t>
+      </w:r>
+      <w:proofErr w:type="spellEnd"/>
+      <w:r>
+        <w:rPr>
+          <w:rFonts w:ascii="Courier New" w:hAnsi="Courier New" w:cs="Courier New"/>
+          <w:color w:val="000000"/>
+          <w:sz w:val="20"/>
+          <w:szCs w:val="20"/>
+          <w:shd w:val="clear" w:color="auto" w:fill="FFFFFF"/>
+        </w:rPr>
+        <w:t xml:space="preserve"> </w:t>
+      </w:r>
+      <w:proofErr w:type="spellStart"/>
+      <w:r>
+        <w:rPr>
+          <w:rFonts w:ascii="Courier New" w:hAnsi="Courier New" w:cs="Courier New"/>
+          <w:color w:val="000000"/>
+          <w:sz w:val="20"/>
+          <w:szCs w:val="20"/>
+          <w:shd w:val="clear" w:color="auto" w:fill="FFFFFF"/>
+        </w:rPr>
+        <w:t>WinPA</w:t>
+      </w:r>
+      <w:proofErr w:type="spellEnd"/>
+      <w:r>
+        <w:rPr>
+          <w:rFonts w:ascii="Courier New" w:hAnsi="Courier New" w:cs="Courier New"/>
+          <w:color w:val="000000"/>
+          <w:sz w:val="20"/>
+          <w:szCs w:val="20"/>
+          <w:shd w:val="clear" w:color="auto" w:fill="FFFFFF"/>
+        </w:rPr>
+        <w:t xml:space="preserve"> </w:t>
+      </w:r>
+      <w:proofErr w:type="spellStart"/>
+      <w:r>
+        <w:rPr>
+          <w:rFonts w:ascii="Courier New" w:hAnsi="Courier New" w:cs="Courier New"/>
+          <w:color w:val="000000"/>
+          <w:sz w:val="20"/>
+          <w:szCs w:val="20"/>
+          <w:shd w:val="clear" w:color="auto" w:fill="FFFFFF"/>
+        </w:rPr>
+        <w:t>AdvAgeA</w:t>
+      </w:r>
+      <w:proofErr w:type="spellEnd"/>
+      <w:r>
+        <w:rPr>
+          <w:rFonts w:ascii="Courier New" w:hAnsi="Courier New" w:cs="Courier New"/>
+          <w:color w:val="000000"/>
+          <w:sz w:val="20"/>
+          <w:szCs w:val="20"/>
+          <w:shd w:val="clear" w:color="auto" w:fill="FFFFFF"/>
+        </w:rPr>
+        <w:t xml:space="preserve"> /</w:t>
+      </w:r>
+      <w:r>
+        <w:rPr>
+          <w:rFonts w:ascii="Courier New" w:hAnsi="Courier New" w:cs="Courier New"/>
+          <w:color w:val="0000FF"/>
+          <w:sz w:val="20"/>
+          <w:szCs w:val="20"/>
+          <w:shd w:val="clear" w:color="auto" w:fill="FFFFFF"/>
+        </w:rPr>
+        <w:t>LACKFIT</w:t>
+      </w:r>
+      <w:r>
+        <w:rPr>
+          <w:rFonts w:ascii="Courier New" w:hAnsi="Courier New" w:cs="Courier New"/>
+          <w:color w:val="000000"/>
+          <w:sz w:val="20"/>
+          <w:szCs w:val="20"/>
+          <w:shd w:val="clear" w:color="auto" w:fill="FFFFFF"/>
+        </w:rPr>
+        <w:t xml:space="preserve"> </w:t>
+      </w:r>
+      <w:r>
+        <w:rPr>
+          <w:rFonts w:ascii="Courier New" w:hAnsi="Courier New" w:cs="Courier New"/>
+          <w:color w:val="0000FF"/>
+          <w:sz w:val="20"/>
+          <w:szCs w:val="20"/>
+          <w:shd w:val="clear" w:color="auto" w:fill="FFFFFF"/>
+        </w:rPr>
+        <w:t>CTABLE</w:t>
+      </w:r>
+      <w:r>
+        <w:rPr>
+          <w:rFonts w:ascii="Courier New" w:hAnsi="Courier New" w:cs="Courier New"/>
+          <w:color w:val="000000"/>
+          <w:sz w:val="20"/>
+          <w:szCs w:val="20"/>
+          <w:shd w:val="clear" w:color="auto" w:fill="FFFFFF"/>
+        </w:rPr>
+        <w:t>;</w:t>
+      </w:r>
+    </w:p>
+    <w:p>
+      <w:pPr>
+        <w:autoSpaceDE w:val="0"/>
+        <w:autoSpaceDN w:val="0"/>
+        <w:adjustRightInd w:val="0"/>
+        <w:spacing w:after="0" w:line="240" w:lineRule="auto"/>
+        <w:rPr>
+          <w:rFonts w:ascii="Courier New" w:hAnsi="Courier New" w:cs="Courier New"/>
+          <w:color w:val="000000"/>
+          <w:sz w:val="20"/>
+          <w:szCs w:val="20"/>
+          <w:shd w:val="clear" w:color="auto" w:fill="FFFFFF"/>
+        </w:rPr>
+      </w:pPr>
+      <w:r>
+        <w:rPr>
+          <w:rFonts w:ascii="Courier New" w:hAnsi="Courier New" w:cs="Courier New"/>
+          <w:color w:val="008000"/>
+          <w:sz w:val="20"/>
+          <w:szCs w:val="20"/>
+          <w:shd w:val="clear" w:color="auto" w:fill="FFFFFF"/>
+        </w:rPr>
+        <w:t>/*output out=</w:t>
+      </w:r>
+      <w:proofErr w:type="spellStart"/>
+      <w:r>
+        <w:rPr>
+          <w:rFonts w:ascii="Courier New" w:hAnsi="Courier New" w:cs="Courier New"/>
+          <w:color w:val="008000"/>
+          <w:sz w:val="20"/>
+          <w:szCs w:val="20"/>
+          <w:shd w:val="clear" w:color="auto" w:fill="FFFFFF"/>
+        </w:rPr>
+        <w:t>boxinglogregout</w:t>
+      </w:r>
+      <w:proofErr w:type="spellEnd"/>
+      <w:r>
+        <w:rPr>
+          <w:rFonts w:ascii="Courier New" w:hAnsi="Courier New" w:cs="Courier New"/>
+          <w:color w:val="008000"/>
+          <w:sz w:val="20"/>
+          <w:szCs w:val="20"/>
+          <w:shd w:val="clear" w:color="auto" w:fill="FFFFFF"/>
+        </w:rPr>
+        <w:t xml:space="preserve"> </w:t>
+      </w:r>
+      <w:proofErr w:type="spellStart"/>
+      <w:r>
+        <w:rPr>
+          <w:rFonts w:ascii="Courier New" w:hAnsi="Courier New" w:cs="Courier New"/>
+          <w:color w:val="008000"/>
+          <w:sz w:val="20"/>
+          <w:szCs w:val="20"/>
+          <w:shd w:val="clear" w:color="auto" w:fill="FFFFFF"/>
+        </w:rPr>
+        <w:t>predprobs</w:t>
+      </w:r>
+      <w:proofErr w:type="spellEnd"/>
+      <w:r>
+        <w:rPr>
+          <w:rFonts w:ascii="Courier New" w:hAnsi="Courier New" w:cs="Courier New"/>
+          <w:color w:val="008000"/>
+          <w:sz w:val="20"/>
+          <w:szCs w:val="20"/>
+          <w:shd w:val="clear" w:color="auto" w:fill="FFFFFF"/>
+        </w:rPr>
+        <w:t>=I p=</w:t>
+      </w:r>
+      <w:proofErr w:type="spellStart"/>
+      <w:proofErr w:type="gramStart"/>
+      <w:r>
+        <w:rPr>
+          <w:rFonts w:ascii="Courier New" w:hAnsi="Courier New" w:cs="Courier New"/>
+          <w:color w:val="008000"/>
+          <w:sz w:val="20"/>
+          <w:szCs w:val="20"/>
+          <w:shd w:val="clear" w:color="auto" w:fill="FFFFFF"/>
+        </w:rPr>
+        <w:t>probpreb</w:t>
+      </w:r>
+      <w:proofErr w:type="spellEnd"/>
+      <w:r>
+        <w:rPr>
+          <w:rFonts w:ascii="Courier New" w:hAnsi="Courier New" w:cs="Courier New"/>
+          <w:color w:val="008000"/>
+          <w:sz w:val="20"/>
+          <w:szCs w:val="20"/>
+          <w:shd w:val="clear" w:color="auto" w:fill="FFFFFF"/>
+        </w:rPr>
+        <w:t>;*</w:t>
+      </w:r>
+      <w:proofErr w:type="gramEnd"/>
+      <w:r>
+        <w:rPr>
+          <w:rFonts w:ascii="Courier New" w:hAnsi="Courier New" w:cs="Courier New"/>
+          <w:color w:val="008000"/>
+          <w:sz w:val="20"/>
+          <w:szCs w:val="20"/>
+          <w:shd w:val="clear" w:color="auto" w:fill="FFFFFF"/>
+        </w:rPr>
+        <w:t>/</w:t>
+      </w:r>
+    </w:p>
+    <w:p>
+      <w:r>
+        <w:rPr>
+          <w:rFonts w:ascii="Courier New" w:hAnsi="Courier New" w:cs="Courier New"/>
+          <w:b/>
+          <w:bCs/>
+          <w:color w:val="000080"/>
+          <w:sz w:val="20"/>
+          <w:szCs w:val="20"/>
+          <w:shd w:val="clear" w:color="auto" w:fill="FFFFFF"/>
+        </w:rPr>
+        <w:t>run</w:t>
+      </w:r>
+      <w:r>
+        <w:rPr>
+          <w:rFonts w:ascii="Courier New" w:hAnsi="Courier New" w:cs="Courier New"/>
+          <w:color w:val="000000"/>
+          <w:sz w:val="20"/>
+          <w:szCs w:val="20"/>
+          <w:shd w:val="clear" w:color="auto" w:fill="FFFFFF"/>
+        </w:rPr>
+        <w:t>;</w:t>
+      </w:r>
+      <w:bookmarkStart w:id="0" w:name="_GoBack"/>
+      <w:bookmarkEnd w:id="0"/>
+    </w:p>
+    <w:p>
+      <w:r>
+        <w:rPr>
+          <w:noProof/>
+        </w:rPr>
+        <w:drawing>
+          <wp:inline distT="0" distB="0" distL="0" distR="0" wp14:anchorId="5C6DEA8F" wp14:editId="1541F1B2">
+            <wp:extent cx="3283527" cy="1926336"/>
+            <wp:effectExtent l="0" t="0" r="0" b="0"/>
+            <wp:docPr id="1" name="Picture 1"/>
+            <wp:cNvGraphicFramePr>
+              <a:graphicFrameLocks xmlns:a="http://schemas.openxmlformats.org/drawingml/2006/main" noChangeAspect="1"/>
+            </wp:cNvGraphicFramePr>
+            <a:graphic xmlns:a="http://schemas.openxmlformats.org/drawingml/2006/main">
+              <a:graphicData uri="http://schemas.openxmlformats.org/drawingml/2006/picture">
+                <pic:pic xmlns:pic="http://schemas.openxmlformats.org/drawingml/2006/picture">
+                  <pic:nvPicPr>
+                    <pic:cNvPr id="1" name=""/>
+                    <pic:cNvPicPr/>
+                  </pic:nvPicPr>
+                  <pic:blipFill>
+                    <a:blip r:embed="rId7"/>
+                    <a:stretch>
+                      <a:fillRect/>
+                    </a:stretch>
+                  </pic:blipFill>
+                  <pic:spPr>
+                    <a:xfrm>
+                      <a:off x="0" y="0"/>
+                      <a:ext cx="3299897" cy="1935940"/>
+                    </a:xfrm>
+                    <a:prstGeom prst="rect">
+                      <a:avLst/>
+                    </a:prstGeom>
+                  </pic:spPr>
+                </pic:pic>
+              </a:graphicData>
+            </a:graphic>
+          </wp:inline>
+        </w:drawing>
+      </w:r>
+    </w:p>
+    <w:p>
+      <w:r>
+        <w:t>0 meaning that fighter A wins</w:t>
+      </w:r>
+    </w:p>
+    <w:p>
+      <w:r>
+        <w:t xml:space="preserve">We can reject the null hypotheses that BETA=0. Our variable </w:t>
+      </w:r>
+      <w:proofErr w:type="gramStart"/>
+      <w:r>
+        <w:t>are</w:t>
+      </w:r>
+      <w:proofErr w:type="gramEnd"/>
+      <w:r>
+        <w:t xml:space="preserve"> statistically significant in prediction 0,1 </w:t>
+      </w:r>
+      <w:proofErr w:type="spellStart"/>
+      <w:r>
+        <w:t>FughterAWin</w:t>
+      </w:r>
+      <w:proofErr w:type="spellEnd"/>
+      <w:r>
+        <w:t xml:space="preserve"> </w:t>
+      </w:r>
+      <w:proofErr w:type="spellStart"/>
+      <w:r>
+        <w:t>FighterBwin</w:t>
+      </w:r>
+      <w:proofErr w:type="spellEnd"/>
+    </w:p>
+    <w:p>
+      <w:r>
+        <w:rPr>
+          <w:noProof/>
+        </w:rPr>
+        <w:drawing>
+          <wp:inline distT="0" distB="0" distL="0" distR="0" wp14:anchorId="03282445" wp14:editId="360416FA">
+            <wp:extent cx="5343525" cy="2276475"/>
+            <wp:effectExtent l="0" t="0" r="9525" b="9525"/>
+            <wp:docPr id="3" name="Picture 3"/>
+            <wp:cNvGraphicFramePr>
+              <a:graphicFrameLocks xmlns:a="http://schemas.openxmlformats.org/drawingml/2006/main" noChangeAspect="1"/>
+            </wp:cNvGraphicFramePr>
+            <a:graphic xmlns:a="http://schemas.openxmlformats.org/drawingml/2006/main">
+              <a:graphicData uri="http://schemas.openxmlformats.org/drawingml/2006/picture">
+                <pic:pic xmlns:pic="http://schemas.openxmlformats.org/drawingml/2006/picture">
+                  <pic:nvPicPr>
+                    <pic:cNvPr id="1" name=""/>
+                    <pic:cNvPicPr/>
+                  </pic:nvPicPr>
+                  <pic:blipFill>
+                    <a:blip r:embed="rId8"/>
+                    <a:stretch>
+                      <a:fillRect/>
+                    </a:stretch>
+                  </pic:blipFill>
+                  <pic:spPr>
+                    <a:xfrm>
+                      <a:off x="0" y="0"/>
+                      <a:ext cx="5343525" cy="2276475"/>
+                    </a:xfrm>
+                    <a:prstGeom prst="rect">
+                      <a:avLst/>
+                    </a:prstGeom>
+                  </pic:spPr>
+                </pic:pic>
+              </a:graphicData>
+            </a:graphic>
+          </wp:inline>
+        </w:drawing>
+      </w:r>
+    </w:p>
+    <w:p/>
+    <w:p/>
+    <w:p/>
+    <w:p/>
     <w:tbl>
       <w:tblPr>
         <w:tblW w:w="0" w:type="auto"/>
-        <w:tblInd w:w="4246" w:type="dxa"/>
+        <w:jc w:val="center"/>
         <w:tblBorders>
           <w:top w:val="single" w:sz="2" w:space="0" w:color="C1C1C1"/>
           <w:left w:val="single" w:sz="2" w:space="0" w:color="C1C1C1"/>
@@ -269,6 +2155,9 @@
         <w:gridCol w:w="472"/>
       </w:tblGrid>
       <w:tr>
+        <w:trPr>
+          <w:jc w:val="center"/>
+        </w:trPr>
         <w:tc>
           <w:tcPr>
             <w:tcW w:w="0" w:type="auto"/>
@@ -678,21 +2567,69 @@
     <w:p/>
     <w:p>
       <w:r>
-        <w:t xml:space="preserve">Using </w:t>
-      </w:r>
-      <w:r>
-        <w:t>.5 accuracy because the negative impact of falsely predicting is equal. These are box</w:t>
-      </w:r>
-      <w:r>
-        <w:t xml:space="preserve">ing </w:t>
-      </w:r>
-      <w:bookmarkStart w:id="0" w:name="_GoBack"/>
-      <w:bookmarkEnd w:id="0"/>
-      <w:r>
-        <w:t>matches</w:t>
-      </w:r>
-      <w:r>
-        <w:t>, If this were cancer and not cancer and if treatment will have negative side effects then we would want to consider higher than .5</w:t>
+        <w:lastRenderedPageBreak/>
+        <w:t xml:space="preserve">Using .5 accuracy because the negative impact of falsely predicting is equal. These are boxing matches, </w:t>
+      </w:r>
+      <w:proofErr w:type="gramStart"/>
+      <w:r>
+        <w:t>If</w:t>
+      </w:r>
+      <w:proofErr w:type="gramEnd"/>
+      <w:r>
+        <w:t xml:space="preserve"> this were cancer and not cancer and if treatment will have negative side effects then we would want to consider higher than .5</w:t>
+      </w:r>
+    </w:p>
+    <w:p>
+      <w:r>
+        <w:t>Use Hosmer Lemeshow because many continues variables.</w:t>
+      </w:r>
+      <w:r>
+        <w:rPr>
+          <w:noProof/>
+        </w:rPr>
+        <w:drawing>
+          <wp:inline distT="0" distB="0" distL="0" distR="0" wp14:anchorId="5CE84DFB" wp14:editId="72DA0914">
+            <wp:extent cx="5943600" cy="6156325"/>
+            <wp:effectExtent l="0" t="0" r="0" b="0"/>
+            <wp:docPr id="2" name="Picture 2"/>
+            <wp:cNvGraphicFramePr>
+              <a:graphicFrameLocks xmlns:a="http://schemas.openxmlformats.org/drawingml/2006/main" noChangeAspect="1"/>
+            </wp:cNvGraphicFramePr>
+            <a:graphic xmlns:a="http://schemas.openxmlformats.org/drawingml/2006/main">
+              <a:graphicData uri="http://schemas.openxmlformats.org/drawingml/2006/picture">
+                <pic:pic xmlns:pic="http://schemas.openxmlformats.org/drawingml/2006/picture">
+                  <pic:nvPicPr>
+                    <pic:cNvPr id="1" name=""/>
+                    <pic:cNvPicPr/>
+                  </pic:nvPicPr>
+                  <pic:blipFill>
+                    <a:blip r:embed="rId9"/>
+                    <a:stretch>
+                      <a:fillRect/>
+                    </a:stretch>
+                  </pic:blipFill>
+                  <pic:spPr>
+                    <a:xfrm>
+                      <a:off x="0" y="0"/>
+                      <a:ext cx="5943600" cy="6156325"/>
+                    </a:xfrm>
+                    <a:prstGeom prst="rect">
+                      <a:avLst/>
+                    </a:prstGeom>
+                  </pic:spPr>
+                </pic:pic>
+              </a:graphicData>
+            </a:graphic>
+          </wp:inline>
+        </w:drawing>
+      </w:r>
+    </w:p>
+    <w:p>
+      <w:r>
+        <w:t>Do not reject the null hypothesis that the model fits the data p-value .2422</w:t>
+      </w:r>
+      <w:r>
+        <w:t>. The model is a good fit.</w:t>
       </w:r>
     </w:p>
     <w:sectPr>
@@ -1149,6 +3086,40 @@
       </w:tblBorders>
     </w:tblPr>
   </w:style>
+  <w:style w:type="paragraph" w:styleId="Title">
+    <w:name w:val="Title"/>
+    <w:basedOn w:val="Normal"/>
+    <w:next w:val="Normal"/>
+    <w:link w:val="TitleChar"/>
+    <w:uiPriority w:val="10"/>
+    <w:qFormat/>
+    <w:rsid w:val="00BB009C"/>
+    <w:pPr>
+      <w:spacing w:after="0" w:line="240" w:lineRule="auto"/>
+      <w:contextualSpacing/>
+    </w:pPr>
+    <w:rPr>
+      <w:rFonts w:asciiTheme="majorHAnsi" w:eastAsiaTheme="majorEastAsia" w:hAnsiTheme="majorHAnsi" w:cstheme="majorBidi"/>
+      <w:spacing w:val="-10"/>
+      <w:kern w:val="28"/>
+      <w:sz w:val="56"/>
+      <w:szCs w:val="56"/>
+    </w:rPr>
+  </w:style>
+  <w:style w:type="character" w:customStyle="1" w:styleId="TitleChar">
+    <w:name w:val="Title Char"/>
+    <w:basedOn w:val="DefaultParagraphFont"/>
+    <w:link w:val="Title"/>
+    <w:uiPriority w:val="10"/>
+    <w:rsid w:val="00BB009C"/>
+    <w:rPr>
+      <w:rFonts w:asciiTheme="majorHAnsi" w:eastAsiaTheme="majorEastAsia" w:hAnsiTheme="majorHAnsi" w:cstheme="majorBidi"/>
+      <w:spacing w:val="-10"/>
+      <w:kern w:val="28"/>
+      <w:sz w:val="56"/>
+      <w:szCs w:val="56"/>
+    </w:rPr>
+  </w:style>
 </w:styles>
 </file>
 

</xml_diff>